<commit_message>
[ADDED] js/regexp.pptx [FIXED] some mistakes of "16rules"
</commit_message>
<xml_diff>
--- a/git/16条软件工程设计要素.docx
+++ b/git/16条软件工程设计要素.docx
@@ -147,19 +147,10 @@
         <w:t>。</w:t>
       </w:r>
     </w:p>
-    <w:p>
-      <w:pPr>
-        <w:rPr>
-          <w:rFonts w:hint="eastAsia"/>
-        </w:rPr>
-      </w:pPr>
-    </w:p>
+    <w:p/>
     <w:p>
       <w:pPr>
         <w:jc w:val="center"/>
-        <w:rPr>
-          <w:rFonts w:hint="eastAsia"/>
-        </w:rPr>
       </w:pPr>
       <w:r>
         <w:rPr>
@@ -460,7 +451,19 @@
         <w:rPr>
           <w:rFonts w:hint="eastAsia"/>
         </w:rPr>
-        <w:t>在软件工程领域，可以盲目的认为关系按照对应数量，分为以下3中关系。分为“对象”和“类”两个级别描述。</w:t>
+        <w:t>在软件工程领域，可以盲目的认为关系按照对应数量，分为以下3</w:t>
+      </w:r>
+      <w:r>
+        <w:rPr>
+          <w:rFonts w:hint="eastAsia"/>
+        </w:rPr>
+        <w:t>种</w:t>
+      </w:r>
+      <w:r>
+        <w:rPr>
+          <w:rFonts w:hint="eastAsia"/>
+        </w:rPr>
+        <w:t>关系。分为“对象”和“类”两个级别描述。</w:t>
       </w:r>
     </w:p>
     <w:p>
@@ -1101,13 +1104,7 @@
         <w:t>轮询</w:t>
       </w:r>
     </w:p>
-    <w:p>
-      <w:pPr>
-        <w:rPr>
-          <w:rFonts w:hint="eastAsia"/>
-        </w:rPr>
-      </w:pPr>
-    </w:p>
+    <w:p/>
     <w:p>
       <w:pPr>
         <w:jc w:val="center"/>

</xml_diff>